<commit_message>
added duration and moment.js
</commit_message>
<xml_diff>
--- a/train math.docx
+++ b/train math.docx
@@ -55,27 +55,99 @@
       <w:r>
         <w:t xml:space="preserve"> </w:t>
       </w:r>
+      <w:r>
+        <w:t>=</w:t>
+      </w:r>
+      <w:r>
+        <w:t xml:space="preserve"> 960.16 minutes between 3 and 7</w:t>
+      </w:r>
+    </w:p>
+    <w:p>
+      <w:r>
+        <w:t>960.16</w:t>
+      </w:r>
+      <w:r>
+        <w:t xml:space="preserve"> </w:t>
+      </w:r>
+      <w:r>
+        <w:t>/ 60</w:t>
+      </w:r>
+      <w:r>
+        <w:t xml:space="preserve"> = 16 hours meaning that the train arrives at 7pm.</w:t>
+      </w:r>
+    </w:p>
+    <w:p>
+      <w:r>
+        <w:t xml:space="preserve">At 7:12 there’s 5 minutes left before the next train arrives. </w:t>
+      </w:r>
+    </w:p>
+    <w:p/>
+    <w:p>
+      <w:r>
+        <w:t xml:space="preserve">For </w:t>
+      </w:r>
+      <w:proofErr w:type="spellStart"/>
+      <w:r>
+        <w:t>minutesAway</w:t>
+      </w:r>
+      <w:proofErr w:type="spellEnd"/>
+      <w:r>
+        <w:t xml:space="preserve"> subtract </w:t>
+      </w:r>
+      <w:proofErr w:type="spellStart"/>
+      <w:r>
+        <w:t>arrivalTime</w:t>
+      </w:r>
+      <w:proofErr w:type="spellEnd"/>
+      <w:r>
+        <w:t xml:space="preserve"> </w:t>
+      </w:r>
+      <w:r>
+        <w:t xml:space="preserve">from </w:t>
+      </w:r>
+      <w:proofErr w:type="spellStart"/>
+      <w:r>
+        <w:t>startTime</w:t>
+      </w:r>
+      <w:proofErr w:type="spellEnd"/>
+      <w:r>
+        <w:t xml:space="preserve"> divided by frequency</w:t>
+      </w:r>
+      <w:r>
+        <w:t xml:space="preserve"> in minutes</w:t>
+      </w:r>
+      <w:r>
+        <w:t xml:space="preserve">. The remainder should equal </w:t>
+      </w:r>
+      <w:proofErr w:type="spellStart"/>
+      <w:r>
+        <w:t>minutesAway</w:t>
+      </w:r>
+      <w:proofErr w:type="spellEnd"/>
+      <w:r>
+        <w:t xml:space="preserve">. </w:t>
+      </w:r>
+    </w:p>
+    <w:p/>
+    <w:p>
+      <w:proofErr w:type="spellStart"/>
+      <w:r>
+        <w:t>Moment.duration</w:t>
+      </w:r>
+      <w:proofErr w:type="spellEnd"/>
+      <w:r>
+        <w:t>().</w:t>
+      </w:r>
+      <w:proofErr w:type="spellStart"/>
+      <w:r>
+        <w:t>asMinutes</w:t>
+      </w:r>
+      <w:proofErr w:type="spellEnd"/>
+      <w:r>
+        <w:t>()</w:t>
+      </w:r>
       <w:bookmarkStart w:id="0" w:name="_GoBack"/>
       <w:bookmarkEnd w:id="0"/>
-      <w:r>
-        <w:t>=</w:t>
-      </w:r>
-      <w:r>
-        <w:t xml:space="preserve"> 960.16 minutes between 3 and 7</w:t>
-      </w:r>
-    </w:p>
-    <w:p>
-      <w:r>
-        <w:t>960.16/ 60</w:t>
-      </w:r>
-      <w:r>
-        <w:t xml:space="preserve"> = 16 hours meaning that the train arrives at 7pm.</w:t>
-      </w:r>
-    </w:p>
-    <w:p>
-      <w:r>
-        <w:t xml:space="preserve">At 7:12 there’s 5 minutes left before the next train arrives. </w:t>
-      </w:r>
     </w:p>
     <w:sectPr>
       <w:pgSz w:w="12240" w:h="15840"/>
@@ -512,6 +584,64 @@
     <w:semiHidden/>
     <w:unhideWhenUsed/>
   </w:style>
+  <w:style w:type="paragraph" w:styleId="HTMLPreformatted">
+    <w:name w:val="HTML Preformatted"/>
+    <w:basedOn w:val="Normal"/>
+    <w:link w:val="HTMLPreformattedChar"/>
+    <w:uiPriority w:val="99"/>
+    <w:semiHidden/>
+    <w:unhideWhenUsed/>
+    <w:rsid w:val="00995688"/>
+    <w:pPr>
+      <w:tabs>
+        <w:tab w:val="left" w:pos="916"/>
+        <w:tab w:val="left" w:pos="1832"/>
+        <w:tab w:val="left" w:pos="2748"/>
+        <w:tab w:val="left" w:pos="3664"/>
+        <w:tab w:val="left" w:pos="4580"/>
+        <w:tab w:val="left" w:pos="5496"/>
+        <w:tab w:val="left" w:pos="6412"/>
+        <w:tab w:val="left" w:pos="7328"/>
+        <w:tab w:val="left" w:pos="8244"/>
+        <w:tab w:val="left" w:pos="9160"/>
+        <w:tab w:val="left" w:pos="10076"/>
+        <w:tab w:val="left" w:pos="10992"/>
+        <w:tab w:val="left" w:pos="11908"/>
+        <w:tab w:val="left" w:pos="12824"/>
+        <w:tab w:val="left" w:pos="13740"/>
+        <w:tab w:val="left" w:pos="14656"/>
+      </w:tabs>
+      <w:spacing w:after="0" w:line="240" w:lineRule="auto"/>
+    </w:pPr>
+    <w:rPr>
+      <w:rFonts w:ascii="Courier New" w:eastAsia="Times New Roman" w:hAnsi="Courier New" w:cs="Courier New"/>
+      <w:sz w:val="20"/>
+      <w:szCs w:val="20"/>
+    </w:rPr>
+  </w:style>
+  <w:style w:type="character" w:customStyle="1" w:styleId="HTMLPreformattedChar">
+    <w:name w:val="HTML Preformatted Char"/>
+    <w:basedOn w:val="DefaultParagraphFont"/>
+    <w:link w:val="HTMLPreformatted"/>
+    <w:uiPriority w:val="99"/>
+    <w:semiHidden/>
+    <w:rsid w:val="00995688"/>
+    <w:rPr>
+      <w:rFonts w:ascii="Courier New" w:eastAsia="Times New Roman" w:hAnsi="Courier New" w:cs="Courier New"/>
+      <w:sz w:val="20"/>
+      <w:szCs w:val="20"/>
+    </w:rPr>
+  </w:style>
+  <w:style w:type="character" w:customStyle="1" w:styleId="pln">
+    <w:name w:val="pln"/>
+    <w:basedOn w:val="DefaultParagraphFont"/>
+    <w:rsid w:val="00995688"/>
+  </w:style>
+  <w:style w:type="character" w:customStyle="1" w:styleId="pun">
+    <w:name w:val="pun"/>
+    <w:basedOn w:val="DefaultParagraphFont"/>
+    <w:rsid w:val="00995688"/>
+  </w:style>
 </w:styles>
 </file>
 

</xml_diff>